<commit_message>
Revert "Link for blog"
This reverts commit 16ccdbf64acad039fcc9b9fae8794c6c44b276a3.
</commit_message>
<xml_diff>
--- a/Interview Questions/Array Interview Questions/Array Interview Index.docx
+++ b/Interview Questions/Array Interview Questions/Array Interview Index.docx
@@ -817,53 +817,6 @@
             <w:r>
               <w:t xml:space="preserve"> </w:t>
             </w:r>
-          </w:p>
-          <w:p>
-            <w:pPr>
-              <w:ind w:left="-108"/>
-            </w:pPr>
-          </w:p>
-        </w:tc>
-      </w:tr>
-      <w:tr>
-        <w:tc>
-          <w:tcPr>
-            <w:tcW w:w="3798" w:type="dxa"/>
-          </w:tcPr>
-          <w:p>
-            <w:r>
-              <w:lastRenderedPageBreak/>
-              <w:t xml:space="preserve">Convert Primitive type array to </w:t>
-            </w:r>
-            <w:r>
-              <w:t>List&lt;&gt;</w:t>
-            </w:r>
-          </w:p>
-        </w:tc>
-        <w:tc>
-          <w:tcPr>
-            <w:tcW w:w="5940" w:type="dxa"/>
-          </w:tcPr>
-          <w:p>
-            <w:pPr>
-              <w:ind w:left="-108"/>
-            </w:pPr>
-            <w:hyperlink r:id="rId20" w:history="1">
-              <w:r>
-                <w:rPr>
-                  <w:rStyle w:val="Hyperlink"/>
-                </w:rPr>
-                <w:t>http://data-structure-learning.blogspot.com/2015/05/convert-primitive-array-to-list.html</w:t>
-              </w:r>
-            </w:hyperlink>
-            <w:r>
-              <w:t xml:space="preserve"> </w:t>
-            </w:r>
-          </w:p>
-          <w:p>
-            <w:pPr>
-              <w:ind w:left="-108"/>
-            </w:pPr>
           </w:p>
         </w:tc>
       </w:tr>

</xml_diff>

<commit_message>
Revert "Revert "Link for blog""
This reverts commit e3c56604e9348d5b538d00994d55f42cf6170d3b.
</commit_message>
<xml_diff>
--- a/Interview Questions/Array Interview Questions/Array Interview Index.docx
+++ b/Interview Questions/Array Interview Questions/Array Interview Index.docx
@@ -817,6 +817,53 @@
             <w:r>
               <w:t xml:space="preserve"> </w:t>
             </w:r>
+          </w:p>
+          <w:p>
+            <w:pPr>
+              <w:ind w:left="-108"/>
+            </w:pPr>
+          </w:p>
+        </w:tc>
+      </w:tr>
+      <w:tr>
+        <w:tc>
+          <w:tcPr>
+            <w:tcW w:w="3798" w:type="dxa"/>
+          </w:tcPr>
+          <w:p>
+            <w:r>
+              <w:lastRenderedPageBreak/>
+              <w:t xml:space="preserve">Convert Primitive type array to </w:t>
+            </w:r>
+            <w:r>
+              <w:t>List&lt;&gt;</w:t>
+            </w:r>
+          </w:p>
+        </w:tc>
+        <w:tc>
+          <w:tcPr>
+            <w:tcW w:w="5940" w:type="dxa"/>
+          </w:tcPr>
+          <w:p>
+            <w:pPr>
+              <w:ind w:left="-108"/>
+            </w:pPr>
+            <w:hyperlink r:id="rId20" w:history="1">
+              <w:r>
+                <w:rPr>
+                  <w:rStyle w:val="Hyperlink"/>
+                </w:rPr>
+                <w:t>http://data-structure-learning.blogspot.com/2015/05/convert-primitive-array-to-list.html</w:t>
+              </w:r>
+            </w:hyperlink>
+            <w:r>
+              <w:t xml:space="preserve"> </w:t>
+            </w:r>
+          </w:p>
+          <w:p>
+            <w:pPr>
+              <w:ind w:left="-108"/>
+            </w:pPr>
           </w:p>
         </w:tc>
       </w:tr>

</xml_diff>

<commit_message>
Revert "Revert "Revert "Link for blog"""
This reverts commit 4db32d60c65148d0cc7301e4c5059d03bf846476.
</commit_message>
<xml_diff>
--- a/Interview Questions/Array Interview Questions/Array Interview Index.docx
+++ b/Interview Questions/Array Interview Questions/Array Interview Index.docx
@@ -817,53 +817,6 @@
             <w:r>
               <w:t xml:space="preserve"> </w:t>
             </w:r>
-          </w:p>
-          <w:p>
-            <w:pPr>
-              <w:ind w:left="-108"/>
-            </w:pPr>
-          </w:p>
-        </w:tc>
-      </w:tr>
-      <w:tr>
-        <w:tc>
-          <w:tcPr>
-            <w:tcW w:w="3798" w:type="dxa"/>
-          </w:tcPr>
-          <w:p>
-            <w:r>
-              <w:lastRenderedPageBreak/>
-              <w:t xml:space="preserve">Convert Primitive type array to </w:t>
-            </w:r>
-            <w:r>
-              <w:t>List&lt;&gt;</w:t>
-            </w:r>
-          </w:p>
-        </w:tc>
-        <w:tc>
-          <w:tcPr>
-            <w:tcW w:w="5940" w:type="dxa"/>
-          </w:tcPr>
-          <w:p>
-            <w:pPr>
-              <w:ind w:left="-108"/>
-            </w:pPr>
-            <w:hyperlink r:id="rId20" w:history="1">
-              <w:r>
-                <w:rPr>
-                  <w:rStyle w:val="Hyperlink"/>
-                </w:rPr>
-                <w:t>http://data-structure-learning.blogspot.com/2015/05/convert-primitive-array-to-list.html</w:t>
-              </w:r>
-            </w:hyperlink>
-            <w:r>
-              <w:t xml:space="preserve"> </w:t>
-            </w:r>
-          </w:p>
-          <w:p>
-            <w:pPr>
-              <w:ind w:left="-108"/>
-            </w:pPr>
           </w:p>
         </w:tc>
       </w:tr>

</xml_diff>

<commit_message>
Array Interview Questions index updated.
</commit_message>
<xml_diff>
--- a/Interview Questions/Array Interview Questions/Array Interview Index.docx
+++ b/Interview Questions/Array Interview Questions/Array Interview Index.docx
@@ -389,8 +389,6 @@
             <w:r>
               <w:t xml:space="preserve"> array</w:t>
             </w:r>
-            <w:bookmarkStart w:id="0" w:name="_GoBack"/>
-            <w:bookmarkEnd w:id="0"/>
           </w:p>
         </w:tc>
         <w:tc>
@@ -817,6 +815,105 @@
             <w:r>
               <w:t xml:space="preserve"> </w:t>
             </w:r>
+          </w:p>
+          <w:p>
+            <w:pPr>
+              <w:ind w:left="-108"/>
+            </w:pPr>
+          </w:p>
+        </w:tc>
+      </w:tr>
+      <w:tr>
+        <w:tc>
+          <w:tcPr>
+            <w:tcW w:w="3798" w:type="dxa"/>
+          </w:tcPr>
+          <w:p>
+            <w:r>
+              <w:lastRenderedPageBreak/>
+              <w:t xml:space="preserve">Linear Search </w:t>
+            </w:r>
+            <w:r>
+              <w:t xml:space="preserve">on </w:t>
+            </w:r>
+            <w:r>
+              <w:t>(int[], Integer[], String[], List&lt;String&gt;)</w:t>
+            </w:r>
+          </w:p>
+        </w:tc>
+        <w:tc>
+          <w:tcPr>
+            <w:tcW w:w="5940" w:type="dxa"/>
+          </w:tcPr>
+          <w:p>
+            <w:pPr>
+              <w:ind w:left="-108"/>
+            </w:pPr>
+            <w:hyperlink r:id="rId20" w:history="1">
+              <w:r>
+                <w:rPr>
+                  <w:rStyle w:val="Hyperlink"/>
+                </w:rPr>
+                <w:t>http://data-structure-learning.blogspot.com/2015/05/linear-search.html</w:t>
+              </w:r>
+            </w:hyperlink>
+            <w:r>
+              <w:t xml:space="preserve"> </w:t>
+            </w:r>
+          </w:p>
+          <w:p>
+            <w:pPr>
+              <w:ind w:left="-108"/>
+            </w:pPr>
+          </w:p>
+        </w:tc>
+      </w:tr>
+      <w:tr>
+        <w:tc>
+          <w:tcPr>
+            <w:tcW w:w="3798" w:type="dxa"/>
+          </w:tcPr>
+          <w:p>
+            <w:r>
+              <w:t>Fibonacci Series</w:t>
+            </w:r>
+            <w:r>
+              <w:t xml:space="preserve"> </w:t>
+            </w:r>
+            <w:bookmarkStart w:id="0" w:name="_GoBack"/>
+            <w:r>
+              <w:rPr>
+                <w:b/>
+              </w:rPr>
+              <w:t>2 ways</w:t>
+            </w:r>
+            <w:bookmarkEnd w:id="0"/>
+          </w:p>
+        </w:tc>
+        <w:tc>
+          <w:tcPr>
+            <w:tcW w:w="5940" w:type="dxa"/>
+          </w:tcPr>
+          <w:p>
+            <w:pPr>
+              <w:ind w:left="-108"/>
+            </w:pPr>
+            <w:hyperlink r:id="rId21" w:history="1">
+              <w:r>
+                <w:rPr>
+                  <w:rStyle w:val="Hyperlink"/>
+                </w:rPr>
+                <w:t>http://data-structure-learning.blogspot.com/2015/05/fibonacci-series.html</w:t>
+              </w:r>
+            </w:hyperlink>
+            <w:r>
+              <w:t xml:space="preserve"> </w:t>
+            </w:r>
+          </w:p>
+          <w:p>
+            <w:pPr>
+              <w:ind w:left="-108"/>
+            </w:pPr>
           </w:p>
         </w:tc>
       </w:tr>

</xml_diff>

<commit_message>
POST 51 index updated.
</commit_message>
<xml_diff>
--- a/Interview Questions/Array Interview Questions/Array Interview Index.docx
+++ b/Interview Questions/Array Interview Questions/Array Interview Index.docx
@@ -333,6 +333,8 @@
             <w:r>
               <w:t xml:space="preserve"> array</w:t>
             </w:r>
+            <w:bookmarkStart w:id="0" w:name="_GoBack"/>
+            <w:bookmarkEnd w:id="0"/>
           </w:p>
         </w:tc>
         <w:tc>
@@ -880,14 +882,12 @@
             <w:r>
               <w:t xml:space="preserve"> </w:t>
             </w:r>
-            <w:bookmarkStart w:id="0" w:name="_GoBack"/>
             <w:r>
               <w:rPr>
                 <w:b/>
               </w:rPr>
               <w:t>2 ways</w:t>
             </w:r>
-            <w:bookmarkEnd w:id="0"/>
           </w:p>
         </w:tc>
         <w:tc>
@@ -914,6 +914,39 @@
             <w:pPr>
               <w:ind w:left="-108"/>
             </w:pPr>
+          </w:p>
+        </w:tc>
+      </w:tr>
+      <w:tr>
+        <w:tc>
+          <w:tcPr>
+            <w:tcW w:w="3798" w:type="dxa"/>
+          </w:tcPr>
+          <w:p>
+            <w:r>
+              <w:t>Last Index of element in Array</w:t>
+            </w:r>
+          </w:p>
+        </w:tc>
+        <w:tc>
+          <w:tcPr>
+            <w:tcW w:w="5940" w:type="dxa"/>
+          </w:tcPr>
+          <w:p>
+            <w:pPr>
+              <w:ind w:left="-108"/>
+            </w:pPr>
+            <w:hyperlink r:id="rId22" w:history="1">
+              <w:r>
+                <w:rPr>
+                  <w:rStyle w:val="Hyperlink"/>
+                </w:rPr>
+                <w:t>http://data-structure-learning.blogspot.com/2015/05/last-index-of-element-in-array.html</w:t>
+              </w:r>
+            </w:hyperlink>
+            <w:r>
+              <w:t xml:space="preserve"> </w:t>
+            </w:r>
           </w:p>
         </w:tc>
       </w:tr>

</xml_diff>